<commit_message>
doc on board testing updated
git-svn-id: http://svn.ohwr.org/fmc-tdc@87 85dfdc96-de2c-444c-878d-45b388be74a9
</commit_message>
<xml_diff>
--- a/board_testing/TDCprecision.docx
+++ b/board_testing/TDCprecision.docx
@@ -2478,7 +2478,7 @@
                 <w:sz w:val="20"/>
                 <w:szCs w:val="20"/>
               </w:rPr>
-              <w:t>#004</w:t>
+              <w:t>#00</w:t>
             </w:r>
             <w:r>
               <w:rPr>
@@ -2487,7 +2487,25 @@
                 <w:sz w:val="20"/>
                 <w:szCs w:val="20"/>
               </w:rPr>
-              <w:t>, #003</w:t>
+              <w:t>3</w:t>
+            </w:r>
+            <w:r>
+              <w:rPr>
+                <w:rFonts w:ascii="Calibri" w:eastAsia="Times New Roman" w:hAnsi="Calibri" w:cs="Times New Roman"/>
+                <w:color w:val="000000"/>
+                <w:sz w:val="20"/>
+                <w:szCs w:val="20"/>
+              </w:rPr>
+              <w:t>, #00</w:t>
+            </w:r>
+            <w:r>
+              <w:rPr>
+                <w:rFonts w:ascii="Calibri" w:eastAsia="Times New Roman" w:hAnsi="Calibri" w:cs="Times New Roman"/>
+                <w:color w:val="000000"/>
+                <w:sz w:val="20"/>
+                <w:szCs w:val="20"/>
+              </w:rPr>
+              <w:t>4</w:t>
             </w:r>
           </w:p>
         </w:tc>
@@ -5389,7 +5407,16 @@
         <w:t xml:space="preserve"> This could </w:t>
       </w:r>
       <w:r>
-        <w:t>be an origin for imprecision</w:t>
+        <w:t xml:space="preserve">be an origin </w:t>
+      </w:r>
+      <w:r>
+        <w:t>o</w:t>
+      </w:r>
+      <w:r>
+        <w:t>f</w:t>
+      </w:r>
+      <w:r>
+        <w:t xml:space="preserve"> imprecision</w:t>
       </w:r>
       <w:r>
         <w:t>.</w:t>
@@ -11216,7 +11243,19 @@
         <w:spacing w:before="200"/>
       </w:pPr>
       <w:r>
-        <w:t xml:space="preserve">Similarly to Test Set#1, the difference in the mean values of Figure 12 could be explained by the characteristics of the </w:t>
+        <w:t>Similarly to Test Set</w:t>
+      </w:r>
+      <w:r>
+        <w:t xml:space="preserve"> </w:t>
+      </w:r>
+      <w:r>
+        <w:t>#</w:t>
+      </w:r>
+      <w:r>
+        <w:t>2.</w:t>
+      </w:r>
+      <w:r>
+        <w:t xml:space="preserve">1, the difference in the mean values of Figure 12 could be explained by the characteristics of the </w:t>
       </w:r>
       <w:hyperlink r:id="rId24" w:history="1">
         <w:r>
@@ -16271,6 +16310,7 @@
         </w:tc>
       </w:tr>
     </w:tbl>
+    <w:p/>
     <w:p>
       <w:pPr>
         <w:rPr>
@@ -16282,6 +16322,12 @@
           <w:szCs w:val="28"/>
         </w:rPr>
       </w:pPr>
+      <w:r>
+        <w:t>The results are similar to the ones of Test Set#2.1</w:t>
+      </w:r>
+      <w:r>
+        <w:t>. Testing the rest of the boards and maybe in bigger data volume could give a clearer idea.</w:t>
+      </w:r>
       <w:r>
         <w:rPr>
           <w:sz w:val="28"/>
@@ -17568,7 +17614,7 @@
 </file>
 
 <file path=customXml/itemProps1.xml><?xml version="1.0" encoding="utf-8"?>
-<ds:datastoreItem xmlns:ds="http://schemas.openxmlformats.org/officeDocument/2006/customXml" ds:itemID="{24ED1E62-156B-4EE0-B758-FA27721DD644}">
+<ds:datastoreItem xmlns:ds="http://schemas.openxmlformats.org/officeDocument/2006/customXml" ds:itemID="{18A212B6-E1B5-47D1-99D1-CDE4E31658A0}">
   <ds:schemaRefs>
     <ds:schemaRef ds:uri="http://schemas.openxmlformats.org/officeDocument/2006/bibliography"/>
   </ds:schemaRefs>

</xml_diff>

<commit_message>
added first version of doc on TDC performance
git-svn-id: http://svn.ohwr.org/fmc-tdc@97 85dfdc96-de2c-444c-878d-45b388be74a9
</commit_message>
<xml_diff>
--- a/board_testing/TDCprecision.docx
+++ b/board_testing/TDCprecision.docx
@@ -186,7 +186,24 @@
     </w:p>
     <w:p>
       <w:r>
-        <w:t>The testing plan is to acquire and analyze a significant amount of measurements of a constant value.</w:t>
+        <w:t>The testing plan is to acquire and analyze a significant amount of measurements of a constant value</w:t>
+      </w:r>
+      <w:proofErr w:type="gramStart"/>
+      <w:r>
+        <w:t>.</w:t>
+      </w:r>
+      <w:r>
+        <w:rPr>
+          <w:vertAlign w:val="superscript"/>
+        </w:rPr>
+        <w:t>[</w:t>
+      </w:r>
+      <w:proofErr w:type="gramEnd"/>
+      <w:r>
+        <w:rPr>
+          <w:vertAlign w:val="superscript"/>
+        </w:rPr>
+        <w:t>1]</w:t>
       </w:r>
     </w:p>
     <w:p>
@@ -393,8 +410,42 @@
         <w:t>.</w:t>
       </w:r>
     </w:p>
+    <w:p/>
+    <w:p/>
+    <w:p/>
+    <w:p/>
     <w:p>
-      <w:r>
+      <w:pPr>
+        <w:ind w:left="270" w:hanging="270"/>
+        <w:rPr>
+          <w:vertAlign w:val="superscript"/>
+        </w:rPr>
+      </w:pPr>
+      <w:r>
+        <w:rPr>
+          <w:vertAlign w:val="superscript"/>
+        </w:rPr>
+        <w:t xml:space="preserve">[1] To be able to calculate the precision, spurious noise has been removed from the data of this document. Consult the </w:t>
+      </w:r>
+      <w:hyperlink r:id="rId12" w:history="1">
+        <w:r>
+          <w:rPr>
+            <w:rStyle w:val="Hyperlink"/>
+            <w:vertAlign w:val="superscript"/>
+          </w:rPr>
+          <w:t>TDC Performance testing</w:t>
+        </w:r>
+      </w:hyperlink>
+      <w:r>
+        <w:rPr>
+          <w:vertAlign w:val="superscript"/>
+        </w:rPr>
+        <w:t xml:space="preserve">. </w:t>
+      </w:r>
+      <w:r>
+        <w:rPr>
+          <w:vertAlign w:val="superscript"/>
+        </w:rPr>
         <w:br w:type="page"/>
       </w:r>
     </w:p>
@@ -723,7 +774,7 @@
                     <pic:cNvPicPr/>
                   </pic:nvPicPr>
                   <pic:blipFill>
-                    <a:blip r:embed="rId12" cstate="print"/>
+                    <a:blip r:embed="rId13" cstate="print"/>
                     <a:stretch>
                       <a:fillRect/>
                     </a:stretch>
@@ -792,7 +843,7 @@
                     <pic:cNvPicPr/>
                   </pic:nvPicPr>
                   <pic:blipFill>
-                    <a:blip r:embed="rId13" cstate="print"/>
+                    <a:blip r:embed="rId14" cstate="print"/>
                     <a:stretch>
                       <a:fillRect/>
                     </a:stretch>
@@ -998,7 +1049,7 @@
                     <pic:cNvPicPr/>
                   </pic:nvPicPr>
                   <pic:blipFill>
-                    <a:blip r:embed="rId14" cstate="print"/>
+                    <a:blip r:embed="rId15" cstate="print"/>
                     <a:stretch>
                       <a:fillRect/>
                     </a:stretch>
@@ -1067,7 +1118,7 @@
     </w:p>
     <w:tbl>
       <w:tblPr>
-        <w:tblStyle w:val="LightList-Accent1"/>
+        <w:tblStyle w:val="LightList-Accent11"/>
         <w:tblW w:w="4065" w:type="dxa"/>
         <w:tblInd w:w="198" w:type="dxa"/>
         <w:tblLook w:val="04A0"/>
@@ -1580,7 +1631,7 @@
                     <pic:cNvPicPr/>
                   </pic:nvPicPr>
                   <pic:blipFill>
-                    <a:blip r:embed="rId15" cstate="print"/>
+                    <a:blip r:embed="rId16" cstate="print"/>
                     <a:stretch>
                       <a:fillRect/>
                     </a:stretch>
@@ -1719,7 +1770,7 @@
                     <pic:cNvPicPr/>
                   </pic:nvPicPr>
                   <pic:blipFill>
-                    <a:blip r:embed="rId16" cstate="print"/>
+                    <a:blip r:embed="rId17" cstate="print"/>
                     <a:stretch>
                       <a:fillRect/>
                     </a:stretch>
@@ -1790,7 +1841,7 @@
     </w:p>
     <w:tbl>
       <w:tblPr>
-        <w:tblStyle w:val="LightList-Accent1"/>
+        <w:tblStyle w:val="LightList-Accent11"/>
         <w:tblW w:w="9900" w:type="dxa"/>
         <w:tblInd w:w="108" w:type="dxa"/>
         <w:tblLook w:val="04A0"/>
@@ -2632,7 +2683,7 @@
                     </pic:cNvPicPr>
                   </pic:nvPicPr>
                   <pic:blipFill>
-                    <a:blip r:embed="rId17" cstate="print"/>
+                    <a:blip r:embed="rId18" cstate="print"/>
                     <a:stretch>
                       <a:fillRect/>
                     </a:stretch>
@@ -2734,7 +2785,7 @@
     </w:p>
     <w:tbl>
       <w:tblPr>
-        <w:tblStyle w:val="LightList-Accent1"/>
+        <w:tblStyle w:val="LightList-Accent11"/>
         <w:tblW w:w="4027" w:type="dxa"/>
         <w:tblInd w:w="198" w:type="dxa"/>
         <w:tblLook w:val="04A0"/>
@@ -2990,7 +3041,7 @@
                     <pic:cNvPicPr/>
                   </pic:nvPicPr>
                   <pic:blipFill>
-                    <a:blip r:embed="rId18" cstate="print"/>
+                    <a:blip r:embed="rId19" cstate="print"/>
                     <a:stretch>
                       <a:fillRect/>
                     </a:stretch>
@@ -5274,7 +5325,7 @@
         <w:lastRenderedPageBreak/>
         <w:t xml:space="preserve">The difference in the mean values of Figure 8 could be explained by the characteristics of the </w:t>
       </w:r>
-      <w:hyperlink r:id="rId19" w:history="1">
+      <w:hyperlink r:id="rId20" w:history="1">
         <w:r>
           <w:rPr>
             <w:rStyle w:val="Hyperlink"/>
@@ -5328,7 +5379,7 @@
                     <pic:cNvPicPr/>
                   </pic:nvPicPr>
                   <pic:blipFill>
-                    <a:blip r:embed="rId20" cstate="print"/>
+                    <a:blip r:embed="rId21" cstate="print"/>
                     <a:stretch>
                       <a:fillRect/>
                     </a:stretch>
@@ -5447,7 +5498,7 @@
                     <pic:cNvPicPr/>
                   </pic:nvPicPr>
                   <pic:blipFill>
-                    <a:blip r:embed="rId21" cstate="print"/>
+                    <a:blip r:embed="rId22" cstate="print"/>
                     <a:stretch>
                       <a:fillRect/>
                     </a:stretch>
@@ -5530,7 +5581,7 @@
     </w:p>
     <w:tbl>
       <w:tblPr>
-        <w:tblStyle w:val="LightList-Accent1"/>
+        <w:tblStyle w:val="LightList-Accent11"/>
         <w:tblW w:w="4027" w:type="dxa"/>
         <w:tblInd w:w="108" w:type="dxa"/>
         <w:tblLook w:val="04A0"/>
@@ -5753,7 +5804,7 @@
                     <pic:cNvPicPr/>
                   </pic:nvPicPr>
                   <pic:blipFill>
-                    <a:blip r:embed="rId22" cstate="print"/>
+                    <a:blip r:embed="rId23" cstate="print"/>
                     <a:stretch>
                       <a:fillRect/>
                     </a:stretch>
@@ -8476,7 +8527,7 @@
     </w:p>
     <w:tbl>
       <w:tblPr>
-        <w:tblStyle w:val="LightList-Accent1"/>
+        <w:tblStyle w:val="LightList-Accent11"/>
         <w:tblW w:w="4027" w:type="dxa"/>
         <w:tblInd w:w="108" w:type="dxa"/>
         <w:tblLook w:val="04A0"/>
@@ -8764,7 +8815,7 @@
                     <pic:cNvPicPr/>
                   </pic:nvPicPr>
                   <pic:blipFill>
-                    <a:blip r:embed="rId23" cstate="print"/>
+                    <a:blip r:embed="rId24" cstate="print"/>
                     <a:stretch>
                       <a:fillRect/>
                     </a:stretch>
@@ -11257,7 +11308,7 @@
       <w:r>
         <w:t xml:space="preserve">1, the difference in the mean values of Figure 12 could be explained by the characteristics of the </w:t>
       </w:r>
-      <w:hyperlink r:id="rId24" w:history="1">
+      <w:hyperlink r:id="rId25" w:history="1">
         <w:r>
           <w:rPr>
             <w:rStyle w:val="Hyperlink"/>
@@ -11282,7 +11333,7 @@
     </w:p>
     <w:tbl>
       <w:tblPr>
-        <w:tblStyle w:val="LightList-Accent1"/>
+        <w:tblStyle w:val="LightList-Accent11"/>
         <w:tblW w:w="4027" w:type="dxa"/>
         <w:tblInd w:w="108" w:type="dxa"/>
         <w:tblLook w:val="04A0"/>
@@ -11528,7 +11579,7 @@
                     <pic:cNvPicPr/>
                   </pic:nvPicPr>
                   <pic:blipFill>
-                    <a:blip r:embed="rId25" cstate="print"/>
+                    <a:blip r:embed="rId26" cstate="print"/>
                     <a:stretch>
                       <a:fillRect/>
                     </a:stretch>
@@ -14062,7 +14113,7 @@
                     <pic:cNvPicPr/>
                   </pic:nvPicPr>
                   <pic:blipFill>
-                    <a:blip r:embed="rId26" cstate="print"/>
+                    <a:blip r:embed="rId27" cstate="print"/>
                     <a:stretch>
                       <a:fillRect/>
                     </a:stretch>
@@ -14121,7 +14172,7 @@
     </w:p>
     <w:tbl>
       <w:tblPr>
-        <w:tblStyle w:val="LightList-Accent1"/>
+        <w:tblStyle w:val="LightList-Accent11"/>
         <w:tblW w:w="8550" w:type="dxa"/>
         <w:tblInd w:w="108" w:type="dxa"/>
         <w:tblLook w:val="04A0"/>
@@ -14453,7 +14504,7 @@
                     <pic:cNvPicPr/>
                   </pic:nvPicPr>
                   <pic:blipFill>
-                    <a:blip r:embed="rId27" cstate="print"/>
+                    <a:blip r:embed="rId28" cstate="print"/>
                     <a:stretch>
                       <a:fillRect/>
                     </a:stretch>
@@ -14532,7 +14583,7 @@
     </w:p>
     <w:tbl>
       <w:tblPr>
-        <w:tblStyle w:val="LightList-Accent1"/>
+        <w:tblStyle w:val="LightList-Accent11"/>
         <w:tblW w:w="4027" w:type="dxa"/>
         <w:tblInd w:w="198" w:type="dxa"/>
         <w:tblLook w:val="04A0"/>
@@ -14770,7 +14821,7 @@
                     <pic:cNvPicPr/>
                   </pic:nvPicPr>
                   <pic:blipFill>
-                    <a:blip r:embed="rId28" cstate="print"/>
+                    <a:blip r:embed="rId29" cstate="print"/>
                     <a:stretch>
                       <a:fillRect/>
                     </a:stretch>
@@ -17231,8 +17282,8 @@
       <w:u w:val="single"/>
     </w:rPr>
   </w:style>
-  <w:style w:type="table" w:styleId="LightList-Accent1">
-    <w:name w:val="Light List Accent 1"/>
+  <w:style w:type="table" w:customStyle="1" w:styleId="LightList-Accent11">
+    <w:name w:val="Light List - Accent 11"/>
     <w:basedOn w:val="TableNormal"/>
     <w:uiPriority w:val="61"/>
     <w:rsid w:val="006506F8"/>
@@ -17614,7 +17665,7 @@
 </file>
 
 <file path=customXml/itemProps1.xml><?xml version="1.0" encoding="utf-8"?>
-<ds:datastoreItem xmlns:ds="http://schemas.openxmlformats.org/officeDocument/2006/customXml" ds:itemID="{18A212B6-E1B5-47D1-99D1-CDE4E31658A0}">
+<ds:datastoreItem xmlns:ds="http://schemas.openxmlformats.org/officeDocument/2006/customXml" ds:itemID="{0B35E084-D105-4DFA-A071-617183AC1BDD}">
   <ds:schemaRefs>
     <ds:schemaRef ds:uri="http://schemas.openxmlformats.org/officeDocument/2006/bibliography"/>
   </ds:schemaRefs>

</xml_diff>